<commit_message>
recept approvval ui ok
</commit_message>
<xml_diff>
--- a/财务报账审批系统反馈.docx
+++ b/财务报账审批系统反馈.docx
@@ -33,18 +33,21 @@
         </w:numPr>
         <w:ind w:firstLineChars="0"/>
         <w:rPr>
-          <w:sz w:val="32"/>
-        </w:rPr>
-      </w:pPr>
-      <w:r>
-        <w:rPr>
-          <w:rFonts w:hint="eastAsia"/>
+          <w:strike/>
+          <w:sz w:val="32"/>
+        </w:rPr>
+      </w:pPr>
+      <w:r>
+        <w:rPr>
+          <w:rFonts w:hint="eastAsia"/>
+          <w:strike/>
           <w:sz w:val="32"/>
         </w:rPr>
         <w:t>完善差旅费报销</w:t>
       </w:r>
       <w:r>
         <w:rPr>
+          <w:strike/>
           <w:sz w:val="32"/>
         </w:rPr>
         <w:t>和劳务费报销模块</w:t>
@@ -65,6 +68,7 @@
       <w:r>
         <w:rPr>
           <w:rFonts w:hint="eastAsia"/>
+          <w:strike/>
           <w:sz w:val="32"/>
         </w:rPr>
         <w:t>增加</w:t>
@@ -73,12 +77,14 @@
       <w:r>
         <w:rPr>
           <w:rFonts w:hint="eastAsia"/>
+          <w:strike/>
           <w:sz w:val="32"/>
         </w:rPr>
         <w:t>网上</w:t>
       </w:r>
       <w:r>
         <w:rPr>
+          <w:strike/>
           <w:sz w:val="32"/>
         </w:rPr>
         <w:t>审批</w:t>
@@ -86,6 +92,7 @@
       <w:proofErr w:type="gramEnd"/>
       <w:r>
         <w:rPr>
+          <w:strike/>
           <w:sz w:val="32"/>
         </w:rPr>
         <w:t>模块，其中包含：</w:t>
@@ -93,15 +100,23 @@
       <w:r>
         <w:rPr>
           <w:rFonts w:hint="eastAsia"/>
+          <w:strike/>
           <w:sz w:val="32"/>
         </w:rPr>
         <w:t>出差</w:t>
       </w:r>
       <w:r>
         <w:rPr>
-          <w:sz w:val="32"/>
-        </w:rPr>
-        <w:t>审批、公务接待费审批、</w:t>
+          <w:strike/>
+          <w:sz w:val="32"/>
+        </w:rPr>
+        <w:t>审批、</w:t>
+      </w:r>
+      <w:r>
+        <w:rPr>
+          <w:sz w:val="32"/>
+        </w:rPr>
+        <w:t>公务接待费审批、</w:t>
       </w:r>
       <w:r>
         <w:rPr>
@@ -403,6 +418,8 @@
         </w:rPr>
         <w:t>过的报销单，在下一审批环节未处理前可撤回或删除</w:t>
       </w:r>
+      <w:bookmarkStart w:id="0" w:name="_GoBack"/>
+      <w:bookmarkEnd w:id="0"/>
     </w:p>
     <w:p>
       <w:pPr>
@@ -595,8 +612,6 @@
         </w:rPr>
         <w:t>调整</w:t>
       </w:r>
-      <w:bookmarkStart w:id="0" w:name="_GoBack"/>
-      <w:bookmarkEnd w:id="0"/>
     </w:p>
     <w:p>
       <w:pPr>

</xml_diff>